<commit_message>
Publishing FiGHT version 1.0.1
</commit_message>
<xml_diff>
--- a/fight-data/threat_models/Word/FGT5001 Network-side SMS collection.docx
+++ b/fight-data/threat_models/Word/FGT5001 Network-side SMS collection.docx
@@ -3790,8 +3790,8 @@
 </file>
 
 <file path=customXml/item1.xml><?xml version="1.0" encoding="utf-8"?>
-<ct:contentTypeSchema xmlns:ct="http://schemas.microsoft.com/office/2006/metadata/contentType" xmlns:ma="http://schemas.microsoft.com/office/2006/metadata/properties/metaAttributes" ct:_="" ma:_="" ma:contentTypeName="Document" ma:contentTypeID="0x010100A52D40E1BEFB2F47B4F24C2B78FB4497" ma:contentTypeVersion="11" ma:contentTypeDescription="Create a new document." ma:contentTypeScope="" ma:versionID="a92b0f6f46e562b09284eee0e653102e">
-  <xsd:schema xmlns:xsd="http://www.w3.org/2001/XMLSchema" xmlns:xs="http://www.w3.org/2001/XMLSchema" xmlns:p="http://schemas.microsoft.com/office/2006/metadata/properties" xmlns:ns2="b301dc1f-765b-48ad-b892-df54f4ee939f" xmlns:ns3="0f673578-062f-42cf-8580-49b16be5d89d" xmlns:ns4="b5a44311-ed64-4a72-909f-c9dc6973bde2" targetNamespace="http://schemas.microsoft.com/office/2006/metadata/properties" ma:root="true" ma:fieldsID="20cdb35a2bb984c23207cd45667bf502" ns2:_="" ns3:_="" ns4:_="">
+<ct:contentTypeSchema xmlns:ct="http://schemas.microsoft.com/office/2006/metadata/contentType" xmlns:ma="http://schemas.microsoft.com/office/2006/metadata/properties/metaAttributes" ct:_="" ma:_="" ma:contentTypeName="Document" ma:contentTypeID="0x010100A52D40E1BEFB2F47B4F24C2B78FB4497" ma:contentTypeVersion="13" ma:contentTypeDescription="Create a new document." ma:contentTypeScope="" ma:versionID="76ac98d7c0ea8ebfa1e3eca549f30231">
+  <xsd:schema xmlns:xsd="http://www.w3.org/2001/XMLSchema" xmlns:xs="http://www.w3.org/2001/XMLSchema" xmlns:p="http://schemas.microsoft.com/office/2006/metadata/properties" xmlns:ns2="b301dc1f-765b-48ad-b892-df54f4ee939f" xmlns:ns3="0f673578-062f-42cf-8580-49b16be5d89d" xmlns:ns4="b5a44311-ed64-4a72-909f-c9dc6973bde2" targetNamespace="http://schemas.microsoft.com/office/2006/metadata/properties" ma:root="true" ma:fieldsID="cad347852dcf6ca16b549100e879ea68" ns2:_="" ns3:_="" ns4:_="">
     <xsd:import namespace="b301dc1f-765b-48ad-b892-df54f4ee939f"/>
     <xsd:import namespace="0f673578-062f-42cf-8580-49b16be5d89d"/>
     <xsd:import namespace="b5a44311-ed64-4a72-909f-c9dc6973bde2"/>
@@ -3810,6 +3810,8 @@
                 <xsd:element ref="ns2:MediaServiceEventHashCode" minOccurs="0"/>
                 <xsd:element ref="ns2:lcf76f155ced4ddcb4097134ff3c332f" minOccurs="0"/>
                 <xsd:element ref="ns4:TaxCatchAll" minOccurs="0"/>
+                <xsd:element ref="ns2:MediaServiceDateTaken" minOccurs="0"/>
+                <xsd:element ref="ns2:MediaLengthInSeconds" minOccurs="0"/>
               </xsd:all>
             </xsd:complexType>
           </xsd:element>
@@ -3853,6 +3855,16 @@
           <xsd:element ref="pc:Terms" minOccurs="0" maxOccurs="1"/>
         </xsd:sequence>
       </xsd:complexType>
+    </xsd:element>
+    <xsd:element name="MediaServiceDateTaken" ma:index="18" nillable="true" ma:displayName="MediaServiceDateTaken" ma:hidden="true" ma:internalName="MediaServiceDateTaken" ma:readOnly="true">
+      <xsd:simpleType>
+        <xsd:restriction base="dms:Text"/>
+      </xsd:simpleType>
+    </xsd:element>
+    <xsd:element name="MediaLengthInSeconds" ma:index="19" nillable="true" ma:displayName="MediaLengthInSeconds" ma:hidden="true" ma:internalName="MediaLengthInSeconds" ma:readOnly="true">
+      <xsd:simpleType>
+        <xsd:restriction base="dms:Unknown"/>
+      </xsd:simpleType>
     </xsd:element>
   </xsd:schema>
   <xsd:schema xmlns:xsd="http://www.w3.org/2001/XMLSchema" xmlns:xs="http://www.w3.org/2001/XMLSchema" xmlns:dms="http://schemas.microsoft.com/office/2006/documentManagement/types" xmlns:pc="http://schemas.microsoft.com/office/infopath/2007/PartnerControls" targetNamespace="0f673578-062f-42cf-8580-49b16be5d89d" elementFormDefault="qualified">
@@ -4020,23 +4032,7 @@
 </file>
 
 <file path=customXml/itemProps1.xml><?xml version="1.0" encoding="utf-8"?>
-<ds:datastoreItem xmlns:ds="http://schemas.openxmlformats.org/officeDocument/2006/customXml" ds:itemID="{6880CFD7-2A29-4B9B-9E17-7F39DB8D7EEA}">
-  <ds:schemaRefs>
-    <ds:schemaRef ds:uri="http://schemas.microsoft.com/office/2006/metadata/contentType"/>
-    <ds:schemaRef ds:uri="http://schemas.microsoft.com/office/2006/metadata/properties/metaAttributes"/>
-    <ds:schemaRef ds:uri="http://www.w3.org/2001/XMLSchema"/>
-    <ds:schemaRef ds:uri="http://schemas.microsoft.com/office/2006/metadata/properties"/>
-    <ds:schemaRef ds:uri="b301dc1f-765b-48ad-b892-df54f4ee939f"/>
-    <ds:schemaRef ds:uri="0f673578-062f-42cf-8580-49b16be5d89d"/>
-    <ds:schemaRef ds:uri="b5a44311-ed64-4a72-909f-c9dc6973bde2"/>
-    <ds:schemaRef ds:uri="http://schemas.microsoft.com/office/2006/documentManagement/types"/>
-    <ds:schemaRef ds:uri="http://schemas.microsoft.com/office/infopath/2007/PartnerControls"/>
-    <ds:schemaRef ds:uri="http://schemas.openxmlformats.org/package/2006/metadata/core-properties"/>
-    <ds:schemaRef ds:uri="http://purl.org/dc/elements/1.1/"/>
-    <ds:schemaRef ds:uri="http://purl.org/dc/terms/"/>
-    <ds:schemaRef ds:uri="http://schemas.microsoft.com/internal/obd"/>
-  </ds:schemaRefs>
-</ds:datastoreItem>
+<ds:datastoreItem xmlns:ds="http://schemas.openxmlformats.org/officeDocument/2006/customXml" ds:itemID="{68C5080D-CBA5-4D29-9CA7-550F60118656}"/>
 </file>
 
 <file path=customXml/itemProps2.xml><?xml version="1.0" encoding="utf-8"?>

</xml_diff>